<commit_message>
Minor wording change to justification
</commit_message>
<xml_diff>
--- a/Modeling/Single Attribute Minimization Justification.docx
+++ b/Modeling/Single Attribute Minimization Justification.docx
@@ -15,7 +15,23 @@
           <w:sz w:val="24"/>
           <w:szCs w:val="24"/>
         </w:rPr>
-        <w:t>This document will attempt to mathematically justify procedure in the technical brief.</w:t>
+        <w:t xml:space="preserve">This document will attempt to mathematically justify </w:t>
+      </w:r>
+      <w:r>
+        <w:rPr>
+          <w:sz w:val="24"/>
+          <w:szCs w:val="24"/>
+        </w:rPr>
+        <w:t>why only two materials are necessary to create an optimized solution</w:t>
+      </w:r>
+      <w:bookmarkStart w:id="0" w:name="_GoBack"/>
+      <w:bookmarkEnd w:id="0"/>
+      <w:r>
+        <w:rPr>
+          <w:sz w:val="24"/>
+          <w:szCs w:val="24"/>
+        </w:rPr>
+        <w:t>.</w:t>
       </w:r>
     </w:p>
     <w:p>
@@ -186,15 +202,7 @@
                   <w:sz w:val="24"/>
                   <w:szCs w:val="24"/>
                 </w:rPr>
-                <m:t>g,</m:t>
-              </m:r>
-              <m:r>
-                <w:rPr>
-                  <w:rFonts w:ascii="Cambria Math" w:hAnsi="Cambria Math"/>
-                  <w:sz w:val="24"/>
-                  <w:szCs w:val="24"/>
-                </w:rPr>
-                <m:t>product</m:t>
+                <m:t>g,product</m:t>
               </m:r>
             </m:sub>
           </m:sSub>
@@ -399,15 +407,7 @@
                   <w:sz w:val="24"/>
                   <w:szCs w:val="24"/>
                 </w:rPr>
-                <m:t>g,</m:t>
-              </m:r>
-              <m:r>
-                <w:rPr>
-                  <w:rFonts w:ascii="Cambria Math" w:hAnsi="Cambria Math"/>
-                  <w:sz w:val="24"/>
-                  <w:szCs w:val="24"/>
-                </w:rPr>
-                <m:t>product</m:t>
+                <m:t>g,product</m:t>
               </m:r>
             </m:sub>
           </m:sSub>
@@ -947,21 +947,7 @@
           <w:sz w:val="24"/>
           <w:szCs w:val="24"/>
         </w:rPr>
-        <w:t xml:space="preserve"> is the cost</w:t>
-      </w:r>
-      <w:r>
-        <w:rPr>
-          <w:sz w:val="24"/>
-          <w:szCs w:val="24"/>
-        </w:rPr>
-        <w:t xml:space="preserve"> (the attribute to be minimized)</w:t>
-      </w:r>
-      <w:r>
-        <w:rPr>
-          <w:sz w:val="24"/>
-          <w:szCs w:val="24"/>
-        </w:rPr>
-        <w:t xml:space="preserve">, and </w:t>
+        <w:t xml:space="preserve"> is the cost (the attribute to be minimized), and </w:t>
       </w:r>
       <m:oMath>
         <m:r>
@@ -978,14 +964,7 @@
           <w:sz w:val="24"/>
           <w:szCs w:val="24"/>
         </w:rPr>
-        <w:t xml:space="preserve"> is the value (as defined in the tech brief). </w:t>
-      </w:r>
-      <w:r>
-        <w:rPr>
-          <w:sz w:val="24"/>
-          <w:szCs w:val="24"/>
-        </w:rPr>
-        <w:t xml:space="preserve">The subscript </w:t>
+        <w:t xml:space="preserve"> is the value (as defined in the tech brief). The subscript </w:t>
       </w:r>
       <m:oMath>
         <m:r>
@@ -1174,17 +1153,8 @@
           <w:sz w:val="24"/>
           <w:szCs w:val="24"/>
         </w:rPr>
-        <w:t xml:space="preserve"> term of the cost and similarly </w:t>
+        <w:t xml:space="preserve"> term of the cost and similarly for </w:t>
       </w:r>
-      <w:proofErr w:type="gramStart"/>
-      <w:r>
-        <w:rPr>
-          <w:sz w:val="24"/>
-          <w:szCs w:val="24"/>
-        </w:rPr>
-        <w:t xml:space="preserve">for </w:t>
-      </w:r>
-      <w:proofErr w:type="gramEnd"/>
       <m:oMath>
         <m:sSub>
           <m:sSubPr>
@@ -1314,17 +1284,8 @@
           <w:sz w:val="24"/>
           <w:szCs w:val="24"/>
         </w:rPr>
-        <w:t xml:space="preserve"> </w:t>
+        <w:t xml:space="preserve"> to </w:t>
       </w:r>
-      <w:proofErr w:type="gramStart"/>
-      <w:r>
-        <w:rPr>
-          <w:sz w:val="24"/>
-          <w:szCs w:val="24"/>
-        </w:rPr>
-        <w:t xml:space="preserve">to </w:t>
-      </w:r>
-      <w:proofErr w:type="gramEnd"/>
       <m:oMath>
         <m:r>
           <w:rPr>
@@ -2033,21 +1994,12 @@
           <m:t>i</m:t>
         </m:r>
       </m:oMath>
-      <w:proofErr w:type="gramStart"/>
       <w:r>
         <w:rPr>
           <w:sz w:val="24"/>
           <w:szCs w:val="24"/>
         </w:rPr>
-        <w:t>th</w:t>
-      </w:r>
-      <w:proofErr w:type="gramEnd"/>
-      <w:r>
-        <w:rPr>
-          <w:sz w:val="24"/>
-          <w:szCs w:val="24"/>
-        </w:rPr>
-        <w:t xml:space="preserve"> material. The summation still goes from </w:t>
+        <w:t xml:space="preserve">th material. The summation still goes from </w:t>
       </w:r>
       <m:oMath>
         <m:r>
@@ -2081,14 +2033,7 @@
           <w:sz w:val="24"/>
           <w:szCs w:val="24"/>
         </w:rPr>
-        <w:t xml:space="preserve"> </w:t>
-      </w:r>
-      <w:r>
-        <w:rPr>
-          <w:sz w:val="24"/>
-          <w:szCs w:val="24"/>
-        </w:rPr>
-        <w:t xml:space="preserve">and </w:t>
+        <w:t xml:space="preserve"> and </w:t>
       </w:r>
       <m:oMath>
         <m:sSub>
@@ -2119,15 +2064,7 @@
                 <w:sz w:val="24"/>
                 <w:szCs w:val="24"/>
               </w:rPr>
-              <m:t>product, n</m:t>
-            </m:r>
-            <m:r>
-              <w:rPr>
-                <w:rFonts w:ascii="Cambria Math" w:hAnsi="Cambria Math"/>
-                <w:sz w:val="24"/>
-                <w:szCs w:val="24"/>
-              </w:rPr>
-              <m:t>+1</m:t>
+              <m:t>product, n+1</m:t>
             </m:r>
           </m:sub>
         </m:sSub>
@@ -2146,15 +2083,7 @@
             <w:sz w:val="24"/>
             <w:szCs w:val="24"/>
           </w:rPr>
-          <m:t>n</m:t>
-        </m:r>
-        <m:r>
-          <w:rPr>
-            <w:rFonts w:ascii="Cambria Math" w:hAnsi="Cambria Math"/>
-            <w:sz w:val="24"/>
-            <w:szCs w:val="24"/>
-          </w:rPr>
-          <m:t>+1</m:t>
+          <m:t>n+1</m:t>
         </m:r>
       </m:oMath>
       <w:r>
@@ -4883,17 +4812,8 @@
           <w:sz w:val="24"/>
           <w:szCs w:val="24"/>
         </w:rPr>
-        <w:t>Since the extra material is less valuable than the ones in use</w:t>
+        <w:t xml:space="preserve">Since the extra material is less valuable than the ones in use, </w:t>
       </w:r>
-      <w:proofErr w:type="gramStart"/>
-      <w:r>
-        <w:rPr>
-          <w:sz w:val="24"/>
-          <w:szCs w:val="24"/>
-        </w:rPr>
-        <w:t xml:space="preserve">, </w:t>
-      </w:r>
-      <w:proofErr w:type="gramEnd"/>
       <m:oMath>
         <m:r>
           <w:rPr>
@@ -5080,15 +5000,7 @@
             <w:sz w:val="24"/>
             <w:szCs w:val="24"/>
           </w:rPr>
-          <m:t>)&gt;0</m:t>
-        </m:r>
-        <m:r>
-          <w:rPr>
-            <w:rFonts w:ascii="Cambria Math" w:hAnsi="Cambria Math"/>
-            <w:sz w:val="24"/>
-            <w:szCs w:val="24"/>
-          </w:rPr>
-          <m:t xml:space="preserve"> ⟺∑(</m:t>
+          <m:t>)&gt;0 ⟺∑(</m:t>
         </m:r>
         <m:sSub>
           <m:sSubPr>
@@ -5195,17 +5107,8 @@
           <w:sz w:val="24"/>
           <w:szCs w:val="24"/>
         </w:rPr>
-        <w:t>Since all the mass fractions must sum to a whole</w:t>
+        <w:t xml:space="preserve">Since all the mass fractions must sum to a whole, </w:t>
       </w:r>
-      <w:proofErr w:type="gramStart"/>
-      <w:r>
-        <w:rPr>
-          <w:sz w:val="24"/>
-          <w:szCs w:val="24"/>
-        </w:rPr>
-        <w:t xml:space="preserve">, </w:t>
-      </w:r>
-      <w:proofErr w:type="gramEnd"/>
       <m:oMath>
         <m:r>
           <w:rPr>
@@ -5403,8 +5306,6 @@
           <w:szCs w:val="24"/>
         </w:rPr>
       </w:pPr>
-      <w:bookmarkStart w:id="0" w:name="_GoBack"/>
-      <w:bookmarkEnd w:id="0"/>
     </w:p>
     <w:p/>
     <w:sectPr>

</xml_diff>